<commit_message>
Rapport with ganache screen
</commit_message>
<xml_diff>
--- a/Rapport.docx
+++ b/Rapport.docx
@@ -652,6 +652,64 @@
           <w:lang w:val="en-US"/>
         </w:rPr>
       </w:pPr>
+      <w:r>
+        <w:rPr>
+          <w:noProof/>
+        </w:rPr>
+        <w:lastRenderedPageBreak/>
+        <w:drawing>
+          <wp:inline distT="0" distB="0" distL="0" distR="0" wp14:anchorId="3631BC51" wp14:editId="7CE6D12B">
+            <wp:extent cx="5760720" cy="3240405"/>
+            <wp:effectExtent l="0" t="0" r="0" b="0"/>
+            <wp:docPr id="5" name="Image 5"/>
+            <wp:cNvGraphicFramePr>
+              <a:graphicFrameLocks xmlns:a="http://schemas.openxmlformats.org/drawingml/2006/main" noChangeAspect="1"/>
+            </wp:cNvGraphicFramePr>
+            <a:graphic xmlns:a="http://schemas.openxmlformats.org/drawingml/2006/main">
+              <a:graphicData uri="http://schemas.openxmlformats.org/drawingml/2006/picture">
+                <pic:pic xmlns:pic="http://schemas.openxmlformats.org/drawingml/2006/picture">
+                  <pic:nvPicPr>
+                    <pic:cNvPr id="1" name=""/>
+                    <pic:cNvPicPr/>
+                  </pic:nvPicPr>
+                  <pic:blipFill>
+                    <a:blip r:embed="rId5"/>
+                    <a:stretch>
+                      <a:fillRect/>
+                    </a:stretch>
+                  </pic:blipFill>
+                  <pic:spPr>
+                    <a:xfrm>
+                      <a:off x="0" y="0"/>
+                      <a:ext cx="5760720" cy="3240405"/>
+                    </a:xfrm>
+                    <a:prstGeom prst="rect">
+                      <a:avLst/>
+                    </a:prstGeom>
+                  </pic:spPr>
+                </pic:pic>
+              </a:graphicData>
+            </a:graphic>
+          </wp:inline>
+        </w:drawing>
+      </w:r>
+      <w:bookmarkStart w:id="0" w:name="_GoBack"/>
+      <w:bookmarkEnd w:id="0"/>
+    </w:p>
+    <w:p>
+      <w:pPr>
+        <w:autoSpaceDE w:val="0"/>
+        <w:autoSpaceDN w:val="0"/>
+        <w:adjustRightInd w:val="0"/>
+        <w:spacing w:after="0" w:line="240" w:lineRule="auto"/>
+        <w:rPr>
+          <w:rFonts w:ascii="Avenir-Black" w:hAnsi="Avenir-Black" w:cs="Avenir-Black"/>
+          <w:color w:val="0A2857"/>
+          <w:sz w:val="30"/>
+          <w:szCs w:val="30"/>
+          <w:lang w:val="en-US"/>
+        </w:rPr>
+      </w:pPr>
     </w:p>
     <w:p>
       <w:pPr>
@@ -794,7 +852,6 @@
           <w:szCs w:val="30"/>
           <w:lang w:val="en-US"/>
         </w:rPr>
-        <w:lastRenderedPageBreak/>
         <w:t xml:space="preserve">• </w:t>
       </w:r>
       <w:r>
@@ -1015,8 +1072,6 @@
           <w:lang w:val="en-US"/>
         </w:rPr>
       </w:pPr>
-      <w:bookmarkStart w:id="0" w:name="_GoBack"/>
-      <w:bookmarkEnd w:id="0"/>
     </w:p>
     <w:p>
       <w:pPr>
@@ -1139,6 +1194,7 @@
         <w:rPr>
           <w:noProof/>
         </w:rPr>
+        <w:lastRenderedPageBreak/>
         <w:drawing>
           <wp:inline distT="0" distB="0" distL="0" distR="0" wp14:anchorId="662CC9A5" wp14:editId="16C3387B">
             <wp:extent cx="3643399" cy="2611356"/>
@@ -1155,7 +1211,7 @@
                     <pic:cNvPicPr/>
                   </pic:nvPicPr>
                   <pic:blipFill rotWithShape="1">
-                    <a:blip r:embed="rId5"/>
+                    <a:blip r:embed="rId6"/>
                     <a:srcRect l="18039" t="13470" r="18711" b="5937"/>
                     <a:stretch/>
                   </pic:blipFill>
@@ -1209,7 +1265,7 @@
                     <pic:cNvPicPr/>
                   </pic:nvPicPr>
                   <pic:blipFill rotWithShape="1">
-                    <a:blip r:embed="rId6"/>
+                    <a:blip r:embed="rId7"/>
                     <a:srcRect l="18282" t="12401" r="19192" b="15130"/>
                     <a:stretch/>
                   </pic:blipFill>

</xml_diff>